<commit_message>
Ajout de la description
</commit_message>
<xml_diff>
--- a/INFO_2A_Fabrication_RJ45.docx
+++ b/INFO_2A_Fabrication_RJ45.docx
@@ -40,14 +40,135 @@
       <w:pPr>
         <w:rPr>
           <w:b/>
-          <w:sz w:val="24"/>
-        </w:rPr>
-      </w:pPr>
-      <w:r>
+        </w:rPr>
+      </w:pPr>
+      <w:r>
+        <w:rPr>
+          <w:b/>
+        </w:rPr>
+        <w:t>Description :</w:t>
+      </w:r>
+    </w:p>
+    <w:p>
+      <w:pPr>
+        <w:pStyle w:val="Paragraphedeliste"/>
+        <w:numPr>
+          <w:ilvl w:val="0"/>
+          <w:numId w:val="2"/>
+        </w:numPr>
+        <w:rPr>
+          <w:b/>
+        </w:rPr>
+      </w:pPr>
+      <w:r>
+        <w:t>Nous allons décrire les différentes catégories de câbles.</w:t>
+      </w:r>
+    </w:p>
+    <w:p>
+      <w:pPr>
+        <w:pStyle w:val="Paragraphedeliste"/>
+        <w:numPr>
+          <w:ilvl w:val="0"/>
+          <w:numId w:val="2"/>
+        </w:numPr>
+        <w:rPr>
+          <w:b/>
+        </w:rPr>
+      </w:pPr>
+      <w:r>
+        <w:t>Nous allons détailler les différents blindages.</w:t>
+      </w:r>
+    </w:p>
+    <w:p>
+      <w:pPr>
+        <w:pStyle w:val="Paragraphedeliste"/>
+        <w:numPr>
+          <w:ilvl w:val="0"/>
+          <w:numId w:val="2"/>
+        </w:numPr>
+        <w:rPr>
+          <w:b/>
+        </w:rPr>
+      </w:pPr>
+      <w:r>
+        <w:t>Nous allons montrer les différents connecteurs (mâle/femelle)</w:t>
+      </w:r>
+      <w:r>
+        <w:t>.</w:t>
+      </w:r>
+    </w:p>
+    <w:p>
+      <w:pPr>
+        <w:pStyle w:val="Paragraphedeliste"/>
+        <w:numPr>
+          <w:ilvl w:val="0"/>
+          <w:numId w:val="2"/>
+        </w:numPr>
+        <w:rPr>
+          <w:b/>
+        </w:rPr>
+      </w:pPr>
+      <w:r>
+        <w:t>Nous allons parler de</w:t>
+      </w:r>
+      <w:r>
+        <w:t>ux</w:t>
+      </w:r>
+      <w:r>
+        <w:t xml:space="preserve"> différentes normes (</w:t>
+      </w:r>
+      <w:r>
+        <w:t>T568A/B</w:t>
+      </w:r>
+      <w:r>
+        <w:t>)</w:t>
+      </w:r>
+      <w:r>
+        <w:t>.</w:t>
+      </w:r>
+    </w:p>
+    <w:p>
+      <w:pPr>
+        <w:pStyle w:val="Paragraphedeliste"/>
+        <w:numPr>
+          <w:ilvl w:val="0"/>
+          <w:numId w:val="2"/>
+        </w:numPr>
+        <w:rPr>
+          <w:b/>
+        </w:rPr>
+      </w:pPr>
+      <w:r>
+        <w:t>Nous allons faire une démonstration de la fabrication d’un câble RJ45.</w:t>
+      </w:r>
+    </w:p>
+    <w:p>
+      <w:pPr>
+        <w:pStyle w:val="Paragraphedeliste"/>
+        <w:numPr>
+          <w:ilvl w:val="0"/>
+          <w:numId w:val="2"/>
+        </w:numPr>
+        <w:rPr>
+          <w:b/>
+        </w:rPr>
+      </w:pPr>
+      <w:r>
+        <w:t>Nous allons faire un questionnaire concernant la présentation.</w:t>
+      </w:r>
+    </w:p>
+    <w:p>
+      <w:pPr>
         <w:rPr>
           <w:b/>
           <w:sz w:val="24"/>
         </w:rPr>
+      </w:pPr>
+      <w:r>
+        <w:rPr>
+          <w:b/>
+          <w:sz w:val="24"/>
+        </w:rPr>
         <w:t xml:space="preserve">Nom des membres : </w:t>
       </w:r>
     </w:p>
@@ -67,6 +188,8 @@
       <w:r>
         <w:t>, Alexis</w:t>
       </w:r>
+      <w:bookmarkStart w:id="0" w:name="_GoBack"/>
+      <w:bookmarkEnd w:id="0"/>
     </w:p>
     <w:p>
       <w:pPr>
@@ -184,8 +307,6 @@
         </w:r>
       </w:hyperlink>
     </w:p>
-    <w:bookmarkStart w:id="0" w:name="_GoBack"/>
-    <w:bookmarkEnd w:id="0"/>
     <w:p>
       <w:pPr>
         <w:pStyle w:val="Paragraphedeliste"/>
@@ -197,54 +318,28 @@
           <w:sz w:val="24"/>
         </w:rPr>
       </w:pPr>
-      <w:r>
-        <w:rPr>
-          <w:rStyle w:val="Lienhypertexte"/>
+      <w:hyperlink r:id="rId8" w:history="1">
+        <w:r>
+          <w:rPr>
+            <w:rStyle w:val="Lienhypertexte"/>
+            <w:sz w:val="24"/>
+          </w:rPr>
+          <w:t>meisenwinston@gmail.com</w:t>
+        </w:r>
+      </w:hyperlink>
+    </w:p>
+    <w:p>
+      <w:pPr>
+        <w:pStyle w:val="Paragraphedeliste"/>
+        <w:numPr>
+          <w:ilvl w:val="0"/>
+          <w:numId w:val="3"/>
+        </w:numPr>
+        <w:rPr>
           <w:sz w:val="24"/>
         </w:rPr>
-        <w:fldChar w:fldCharType="begin"/>
-      </w:r>
-      <w:r>
-        <w:rPr>
-          <w:rStyle w:val="Lienhypertexte"/>
-          <w:sz w:val="24"/>
-        </w:rPr>
-        <w:instrText xml:space="preserve"> HYPERLINK "mailto:meisenwinston@gmail.com" </w:instrText>
-      </w:r>
-      <w:r>
-        <w:rPr>
-          <w:rStyle w:val="Lienhypertexte"/>
-          <w:sz w:val="24"/>
-        </w:rPr>
-        <w:fldChar w:fldCharType="separate"/>
-      </w:r>
-      <w:r>
-        <w:rPr>
-          <w:rStyle w:val="Lienhypertexte"/>
-          <w:sz w:val="24"/>
-        </w:rPr>
-        <w:t>meisenwinston@gmail.com</w:t>
-      </w:r>
-      <w:r>
-        <w:rPr>
-          <w:rStyle w:val="Lienhypertexte"/>
-          <w:sz w:val="24"/>
-        </w:rPr>
-        <w:fldChar w:fldCharType="end"/>
-      </w:r>
-    </w:p>
-    <w:p>
-      <w:pPr>
-        <w:pStyle w:val="Paragraphedeliste"/>
-        <w:numPr>
-          <w:ilvl w:val="0"/>
-          <w:numId w:val="3"/>
-        </w:numPr>
-        <w:rPr>
-          <w:sz w:val="24"/>
-        </w:rPr>
-      </w:pPr>
-      <w:hyperlink r:id="rId8" w:history="1">
+      </w:pPr>
+      <w:hyperlink r:id="rId9" w:history="1">
         <w:r>
           <w:rPr>
             <w:rStyle w:val="Lienhypertexte"/>
@@ -265,7 +360,7 @@
           <w:sz w:val="24"/>
         </w:rPr>
       </w:pPr>
-      <w:hyperlink r:id="rId9" w:history="1">
+      <w:hyperlink r:id="rId10" w:history="1">
         <w:r>
           <w:rPr>
             <w:rStyle w:val="Lienhypertexte"/>
@@ -286,7 +381,7 @@
           <w:sz w:val="24"/>
         </w:rPr>
       </w:pPr>
-      <w:hyperlink r:id="rId10" w:history="1">
+      <w:hyperlink r:id="rId11" w:history="1">
         <w:r>
           <w:rPr>
             <w:rStyle w:val="Lienhypertexte"/>
@@ -320,6 +415,132 @@
     </w:p>
     <w:p>
       <w:pPr>
+        <w:pStyle w:val="Paragraphedeliste"/>
+        <w:numPr>
+          <w:ilvl w:val="0"/>
+          <w:numId w:val="1"/>
+        </w:numPr>
+        <w:tabs>
+          <w:tab w:val="left" w:pos="3969"/>
+        </w:tabs>
+      </w:pPr>
+      <w:proofErr w:type="spellStart"/>
+      <w:r>
+        <w:t>Charbonney</w:t>
+      </w:r>
+      <w:proofErr w:type="spellEnd"/>
+      <w:r>
+        <w:t>, Alexis</w:t>
+      </w:r>
+      <w:r>
+        <w:tab/>
+        <w:t>Responsable Questionnaire</w:t>
+      </w:r>
+    </w:p>
+    <w:p>
+      <w:pPr>
+        <w:pStyle w:val="Paragraphedeliste"/>
+        <w:numPr>
+          <w:ilvl w:val="0"/>
+          <w:numId w:val="1"/>
+        </w:numPr>
+        <w:tabs>
+          <w:tab w:val="left" w:pos="3969"/>
+        </w:tabs>
+      </w:pPr>
+      <w:proofErr w:type="spellStart"/>
+      <w:r>
+        <w:t>Forti</w:t>
+      </w:r>
+      <w:proofErr w:type="spellEnd"/>
+      <w:r>
+        <w:t xml:space="preserve"> </w:t>
+      </w:r>
+      <w:proofErr w:type="spellStart"/>
+      <w:r>
+        <w:t>Meisen</w:t>
+      </w:r>
+      <w:proofErr w:type="spellEnd"/>
+      <w:r>
+        <w:t>, Winston</w:t>
+      </w:r>
+      <w:r>
+        <w:tab/>
+        <w:t>Responsable Planification</w:t>
+      </w:r>
+    </w:p>
+    <w:p>
+      <w:pPr>
+        <w:pStyle w:val="Paragraphedeliste"/>
+        <w:numPr>
+          <w:ilvl w:val="0"/>
+          <w:numId w:val="1"/>
+        </w:numPr>
+        <w:tabs>
+          <w:tab w:val="left" w:pos="3969"/>
+        </w:tabs>
+      </w:pPr>
+      <w:r>
+        <w:t>Guiducci, Dylan</w:t>
+      </w:r>
+      <w:r>
+        <w:tab/>
+        <w:t>Chef de groupe, Responsable Support de cours</w:t>
+      </w:r>
+    </w:p>
+    <w:p>
+      <w:pPr>
+        <w:pStyle w:val="Paragraphedeliste"/>
+        <w:numPr>
+          <w:ilvl w:val="0"/>
+          <w:numId w:val="1"/>
+        </w:numPr>
+        <w:tabs>
+          <w:tab w:val="left" w:pos="3969"/>
+        </w:tabs>
+      </w:pPr>
+      <w:proofErr w:type="spellStart"/>
+      <w:r>
+        <w:t>Krenger</w:t>
+      </w:r>
+      <w:proofErr w:type="spellEnd"/>
+      <w:r>
+        <w:t>, Quentin</w:t>
+      </w:r>
+      <w:r>
+        <w:tab/>
+        <w:t>Responsable du Procès-verbal</w:t>
+      </w:r>
+    </w:p>
+    <w:p>
+      <w:pPr>
+        <w:pStyle w:val="Paragraphedeliste"/>
+        <w:numPr>
+          <w:ilvl w:val="0"/>
+          <w:numId w:val="1"/>
+        </w:numPr>
+        <w:tabs>
+          <w:tab w:val="left" w:pos="3969"/>
+        </w:tabs>
+      </w:pPr>
+      <w:proofErr w:type="spellStart"/>
+      <w:r>
+        <w:t>Shalhoub</w:t>
+      </w:r>
+      <w:proofErr w:type="spellEnd"/>
+      <w:r>
+        <w:t>, Osama</w:t>
+      </w:r>
+      <w:r>
+        <w:tab/>
+        <w:t xml:space="preserve">Responsable </w:t>
+      </w:r>
+      <w:r>
+        <w:t>de la Présentation</w:t>
+      </w:r>
+    </w:p>
+    <w:p>
+      <w:pPr>
         <w:rPr>
           <w:sz w:val="24"/>
         </w:rPr>
@@ -334,7 +555,7 @@
       </w:pPr>
     </w:p>
     <w:sectPr>
-      <w:headerReference w:type="default" r:id="rId11"/>
+      <w:headerReference w:type="default" r:id="rId12"/>
       <w:pgSz w:w="11906" w:h="16838"/>
       <w:pgMar w:top="1417" w:right="1417" w:bottom="1417" w:left="1417" w:header="708" w:footer="708" w:gutter="0"/>
       <w:cols w:space="708"/>
@@ -412,6 +633,119 @@
 <file path=word/numbering.xml><?xml version="1.0" encoding="utf-8"?>
 <w:numbering xmlns:wpc="http://schemas.microsoft.com/office/word/2010/wordprocessingCanvas" xmlns:cx="http://schemas.microsoft.com/office/drawing/2014/chartex" xmlns:cx1="http://schemas.microsoft.com/office/drawing/2015/9/8/chartex" xmlns:mc="http://schemas.openxmlformats.org/markup-compatibility/2006" xmlns:o="urn:schemas-microsoft-com:office:office" xmlns:r="http://schemas.openxmlformats.org/officeDocument/2006/relationships" xmlns:m="http://schemas.openxmlformats.org/officeDocument/2006/math" xmlns:v="urn:schemas-microsoft-com:vml" xmlns:wp14="http://schemas.microsoft.com/office/word/2010/wordprocessingDrawing" xmlns:wp="http://schemas.openxmlformats.org/drawingml/2006/wordprocessingDrawing" xmlns:w10="urn:schemas-microsoft-com:office:word" xmlns:w="http://schemas.openxmlformats.org/wordprocessingml/2006/main" xmlns:w14="http://schemas.microsoft.com/office/word/2010/wordml" xmlns:w15="http://schemas.microsoft.com/office/word/2012/wordml" xmlns:w16se="http://schemas.microsoft.com/office/word/2015/wordml/symex" xmlns:wpg="http://schemas.microsoft.com/office/word/2010/wordprocessingGroup" xmlns:wpi="http://schemas.microsoft.com/office/word/2010/wordprocessingInk" xmlns:wne="http://schemas.microsoft.com/office/word/2006/wordml" xmlns:wps="http://schemas.microsoft.com/office/word/2010/wordprocessingShape" mc:Ignorable="w14 w15 w16se wp14">
   <w:abstractNum w:abstractNumId="0" w15:restartNumberingAfterBreak="0">
+    <w:nsid w:val="0C9A16CE"/>
+    <w:multiLevelType w:val="hybridMultilevel"/>
+    <w:tmpl w:val="83AA8962"/>
+    <w:lvl w:ilvl="0" w:tplc="100C000B">
+      <w:start w:val="1"/>
+      <w:numFmt w:val="bullet"/>
+      <w:lvlText w:val=""/>
+      <w:lvlJc w:val="left"/>
+      <w:pPr>
+        <w:ind w:left="360" w:hanging="360"/>
+      </w:pPr>
+      <w:rPr>
+        <w:rFonts w:ascii="Wingdings" w:hAnsi="Wingdings" w:hint="default"/>
+      </w:rPr>
+    </w:lvl>
+    <w:lvl w:ilvl="1" w:tplc="100C0003" w:tentative="1">
+      <w:start w:val="1"/>
+      <w:numFmt w:val="bullet"/>
+      <w:lvlText w:val="o"/>
+      <w:lvlJc w:val="left"/>
+      <w:pPr>
+        <w:ind w:left="1080" w:hanging="360"/>
+      </w:pPr>
+      <w:rPr>
+        <w:rFonts w:ascii="Courier New" w:hAnsi="Courier New" w:cs="Courier New" w:hint="default"/>
+      </w:rPr>
+    </w:lvl>
+    <w:lvl w:ilvl="2" w:tplc="100C0005" w:tentative="1">
+      <w:start w:val="1"/>
+      <w:numFmt w:val="bullet"/>
+      <w:lvlText w:val=""/>
+      <w:lvlJc w:val="left"/>
+      <w:pPr>
+        <w:ind w:left="1800" w:hanging="360"/>
+      </w:pPr>
+      <w:rPr>
+        <w:rFonts w:ascii="Wingdings" w:hAnsi="Wingdings" w:hint="default"/>
+      </w:rPr>
+    </w:lvl>
+    <w:lvl w:ilvl="3" w:tplc="100C0001" w:tentative="1">
+      <w:start w:val="1"/>
+      <w:numFmt w:val="bullet"/>
+      <w:lvlText w:val=""/>
+      <w:lvlJc w:val="left"/>
+      <w:pPr>
+        <w:ind w:left="2520" w:hanging="360"/>
+      </w:pPr>
+      <w:rPr>
+        <w:rFonts w:ascii="Symbol" w:hAnsi="Symbol" w:hint="default"/>
+      </w:rPr>
+    </w:lvl>
+    <w:lvl w:ilvl="4" w:tplc="100C0003" w:tentative="1">
+      <w:start w:val="1"/>
+      <w:numFmt w:val="bullet"/>
+      <w:lvlText w:val="o"/>
+      <w:lvlJc w:val="left"/>
+      <w:pPr>
+        <w:ind w:left="3240" w:hanging="360"/>
+      </w:pPr>
+      <w:rPr>
+        <w:rFonts w:ascii="Courier New" w:hAnsi="Courier New" w:cs="Courier New" w:hint="default"/>
+      </w:rPr>
+    </w:lvl>
+    <w:lvl w:ilvl="5" w:tplc="100C0005" w:tentative="1">
+      <w:start w:val="1"/>
+      <w:numFmt w:val="bullet"/>
+      <w:lvlText w:val=""/>
+      <w:lvlJc w:val="left"/>
+      <w:pPr>
+        <w:ind w:left="3960" w:hanging="360"/>
+      </w:pPr>
+      <w:rPr>
+        <w:rFonts w:ascii="Wingdings" w:hAnsi="Wingdings" w:hint="default"/>
+      </w:rPr>
+    </w:lvl>
+    <w:lvl w:ilvl="6" w:tplc="100C0001" w:tentative="1">
+      <w:start w:val="1"/>
+      <w:numFmt w:val="bullet"/>
+      <w:lvlText w:val=""/>
+      <w:lvlJc w:val="left"/>
+      <w:pPr>
+        <w:ind w:left="4680" w:hanging="360"/>
+      </w:pPr>
+      <w:rPr>
+        <w:rFonts w:ascii="Symbol" w:hAnsi="Symbol" w:hint="default"/>
+      </w:rPr>
+    </w:lvl>
+    <w:lvl w:ilvl="7" w:tplc="100C0003" w:tentative="1">
+      <w:start w:val="1"/>
+      <w:numFmt w:val="bullet"/>
+      <w:lvlText w:val="o"/>
+      <w:lvlJc w:val="left"/>
+      <w:pPr>
+        <w:ind w:left="5400" w:hanging="360"/>
+      </w:pPr>
+      <w:rPr>
+        <w:rFonts w:ascii="Courier New" w:hAnsi="Courier New" w:cs="Courier New" w:hint="default"/>
+      </w:rPr>
+    </w:lvl>
+    <w:lvl w:ilvl="8" w:tplc="100C0005" w:tentative="1">
+      <w:start w:val="1"/>
+      <w:numFmt w:val="bullet"/>
+      <w:lvlText w:val=""/>
+      <w:lvlJc w:val="left"/>
+      <w:pPr>
+        <w:ind w:left="6120" w:hanging="360"/>
+      </w:pPr>
+      <w:rPr>
+        <w:rFonts w:ascii="Wingdings" w:hAnsi="Wingdings" w:hint="default"/>
+      </w:rPr>
+    </w:lvl>
+  </w:abstractNum>
+  <w:abstractNum w:abstractNumId="1" w15:restartNumberingAfterBreak="0">
     <w:nsid w:val="338A615C"/>
     <w:multiLevelType w:val="hybridMultilevel"/>
     <w:tmpl w:val="95F094D2"/>
@@ -524,10 +858,10 @@
       </w:rPr>
     </w:lvl>
   </w:abstractNum>
-  <w:abstractNum w:abstractNumId="1" w15:restartNumberingAfterBreak="0">
+  <w:abstractNum w:abstractNumId="2" w15:restartNumberingAfterBreak="0">
     <w:nsid w:val="486E713F"/>
     <w:multiLevelType w:val="hybridMultilevel"/>
-    <w:tmpl w:val="773EFEF2"/>
+    <w:tmpl w:val="956CC9AA"/>
     <w:lvl w:ilvl="0" w:tplc="100C000B">
       <w:start w:val="1"/>
       <w:numFmt w:val="bullet"/>
@@ -637,7 +971,7 @@
       </w:rPr>
     </w:lvl>
   </w:abstractNum>
-  <w:abstractNum w:abstractNumId="2" w15:restartNumberingAfterBreak="0">
+  <w:abstractNum w:abstractNumId="3" w15:restartNumberingAfterBreak="0">
     <w:nsid w:val="599A238C"/>
     <w:multiLevelType w:val="hybridMultilevel"/>
     <w:tmpl w:val="DD1AF33C"/>
@@ -751,12 +1085,15 @@
     </w:lvl>
   </w:abstractNum>
   <w:num w:numId="1">
+    <w:abstractNumId w:val="3"/>
+  </w:num>
+  <w:num w:numId="2">
     <w:abstractNumId w:val="2"/>
   </w:num>
-  <w:num w:numId="2">
+  <w:num w:numId="3">
     <w:abstractNumId w:val="1"/>
   </w:num>
-  <w:num w:numId="3">
+  <w:num w:numId="4">
     <w:abstractNumId w:val="0"/>
   </w:num>
 </w:numbering>

</xml_diff>